<commit_message>
Week 1, final project and presentation.
</commit_message>
<xml_diff>
--- a/The_Battle_of_Neighborhoods_Week_1.docx
+++ b/The_Battle_of_Neighborhoods_Week_1.docx
@@ -21,9 +21,12 @@
           <w:sz w:val="26"/>
           <w:szCs w:val="26"/>
         </w:rPr>
-        <w:t xml:space="preserve">The Battle of Neighborhoods – Opening </w:t>
-      </w:r>
-      <w:r>
+        <w:t>The Battle of Neighborhoods – Opening an Indian Restaurant in New York City, NY</w:t>
+      </w:r>
+    </w:p>
+    <w:p>
+      <w:pPr>
+        <w:jc w:val="center"/>
         <w:rPr>
           <w:rFonts w:cstheme="minorHAnsi"/>
           <w:b/>
@@ -31,57 +34,14 @@
           <w:sz w:val="26"/>
           <w:szCs w:val="26"/>
         </w:rPr>
-        <w:t>an</w:t>
-      </w:r>
-      <w:r>
-        <w:rPr>
-          <w:rFonts w:cstheme="minorHAnsi"/>
-          <w:b/>
-          <w:bCs/>
-          <w:sz w:val="26"/>
-          <w:szCs w:val="26"/>
-        </w:rPr>
-        <w:t xml:space="preserve"> </w:t>
-      </w:r>
-      <w:r>
-        <w:rPr>
-          <w:rFonts w:cstheme="minorHAnsi"/>
-          <w:b/>
-          <w:bCs/>
-          <w:sz w:val="26"/>
-          <w:szCs w:val="26"/>
-        </w:rPr>
-        <w:t>Indian</w:t>
-      </w:r>
-      <w:r>
-        <w:rPr>
-          <w:rFonts w:cstheme="minorHAnsi"/>
-          <w:b/>
-          <w:bCs/>
-          <w:sz w:val="26"/>
-          <w:szCs w:val="26"/>
-        </w:rPr>
-        <w:t xml:space="preserve"> Restaurant in New York City, NY</w:t>
-      </w:r>
+      </w:pPr>
     </w:p>
     <w:p>
       <w:pPr>
-        <w:jc w:val="center"/>
-        <w:rPr>
-          <w:rFonts w:cstheme="minorHAnsi"/>
-          <w:b/>
-          <w:bCs/>
-          <w:sz w:val="26"/>
-          <w:szCs w:val="26"/>
-        </w:rPr>
-      </w:pPr>
-    </w:p>
-    <w:p>
-      <w:pPr>
-        <w:rPr>
-          <w:rStyle w:val="Strong"/>
-          <w:rFonts w:cstheme="minorHAnsi"/>
-          <w:color w:val="1F1F1F"/>
+        <w:pStyle w:val="Heading1"/>
+        <w:rPr>
+          <w:rFonts w:asciiTheme="minorHAnsi" w:eastAsiaTheme="minorHAnsi" w:hAnsiTheme="minorHAnsi" w:cstheme="minorHAnsi"/>
+          <w:color w:val="auto"/>
           <w:sz w:val="24"/>
           <w:szCs w:val="24"/>
           <w:shd w:val="clear" w:color="auto" w:fill="FFFFFF"/>
@@ -89,9 +49,17 @@
       </w:pPr>
       <w:r>
         <w:rPr>
-          <w:rStyle w:val="Strong"/>
-          <w:rFonts w:cstheme="minorHAnsi"/>
-          <w:color w:val="1F1F1F"/>
+          <w:rFonts w:asciiTheme="minorHAnsi" w:eastAsiaTheme="minorHAnsi" w:hAnsiTheme="minorHAnsi" w:cstheme="minorHAnsi"/>
+          <w:color w:val="auto"/>
+          <w:sz w:val="24"/>
+          <w:szCs w:val="24"/>
+        </w:rPr>
+        <w:t xml:space="preserve">1. </w:t>
+      </w:r>
+      <w:r>
+        <w:rPr>
+          <w:rFonts w:asciiTheme="minorHAnsi" w:eastAsiaTheme="minorHAnsi" w:hAnsiTheme="minorHAnsi" w:cstheme="minorHAnsi"/>
+          <w:color w:val="auto"/>
           <w:sz w:val="24"/>
           <w:szCs w:val="24"/>
           <w:shd w:val="clear" w:color="auto" w:fill="FFFFFF"/>
@@ -104,13 +72,12 @@
         <w:pStyle w:val="ListParagraph"/>
         <w:numPr>
           <w:ilvl w:val="0"/>
-          <w:numId w:val="4"/>
+          <w:numId w:val="7"/>
         </w:numPr>
+        <w:spacing w:line="256" w:lineRule="auto"/>
         <w:rPr>
           <w:rStyle w:val="Strong"/>
-          <w:rFonts w:cstheme="minorHAnsi"/>
           <w:color w:val="1F1F1F"/>
-          <w:shd w:val="clear" w:color="auto" w:fill="FFFFFF"/>
         </w:rPr>
       </w:pPr>
       <w:r>
@@ -143,18 +110,7 @@
           <w:color w:val="1F1F1F"/>
           <w:shd w:val="clear" w:color="auto" w:fill="FFFFFF"/>
         </w:rPr>
-        <w:t>New York City (NYC), often simply called New York, is the most populous city in the United States. With an estimated 2019 population of 8,336,817 distributed over about 302.6 square miles (784 km2), New York City is also the most densely populated major city in the United States</w:t>
-      </w:r>
-      <w:r>
-        <w:rPr>
-          <w:rStyle w:val="Strong"/>
-          <w:rFonts w:cstheme="minorHAnsi"/>
-          <w:b w:val="0"/>
-          <w:bCs w:val="0"/>
-          <w:color w:val="1F1F1F"/>
-          <w:shd w:val="clear" w:color="auto" w:fill="FFFFFF"/>
-        </w:rPr>
-        <w:t>.</w:t>
+        <w:t>New York City (NYC), often simply called New York, is the most populous city in the United States. With an estimated 2019 population of 8,336,817 distributed over about 302.6 square miles (784 km2), New York City is also the most densely populated major city in the United States.</w:t>
       </w:r>
       <w:sdt>
         <w:sdtPr>
@@ -213,16 +169,7 @@
               <w:color w:val="1F1F1F"/>
               <w:shd w:val="clear" w:color="auto" w:fill="FFFFFF"/>
             </w:rPr>
-            <w:t xml:space="preserve"> </w:t>
-          </w:r>
-          <w:r>
-            <w:rPr>
-              <w:rFonts w:cstheme="minorHAnsi"/>
-              <w:noProof/>
-              <w:color w:val="1F1F1F"/>
-              <w:shd w:val="clear" w:color="auto" w:fill="FFFFFF"/>
-            </w:rPr>
-            <w:t>(New York City, n.d.)</w:t>
+            <w:t xml:space="preserve"> (New York City, n.d.)</w:t>
           </w:r>
           <w:r>
             <w:rPr>
@@ -258,18 +205,7 @@
           <w:color w:val="1F1F1F"/>
           <w:shd w:val="clear" w:color="auto" w:fill="FFFFFF"/>
         </w:rPr>
-        <w:t>N</w:t>
-      </w:r>
-      <w:r>
-        <w:rPr>
-          <w:rStyle w:val="Strong"/>
-          <w:rFonts w:cstheme="minorHAnsi"/>
-          <w:b w:val="0"/>
-          <w:bCs w:val="0"/>
-          <w:color w:val="1F1F1F"/>
-          <w:shd w:val="clear" w:color="auto" w:fill="FFFFFF"/>
-        </w:rPr>
-        <w:t>YC is also known as financial and cultural capital of the world. The city has incredible cultural diversity which has brought food from all around the world.</w:t>
+        <w:t>NYC is also known as financial and cultural capital of the world. The city has incredible cultural diversity which has brought food from all around the world.</w:t>
       </w:r>
     </w:p>
     <w:p>
@@ -277,10 +213,10 @@
         <w:pStyle w:val="ListParagraph"/>
         <w:numPr>
           <w:ilvl w:val="0"/>
-          <w:numId w:val="4"/>
+          <w:numId w:val="7"/>
         </w:numPr>
-        <w:rPr>
-          <w:rFonts w:cstheme="minorHAnsi"/>
+        <w:spacing w:line="256" w:lineRule="auto"/>
+        <w:rPr>
           <w:b/>
           <w:bCs/>
         </w:rPr>
@@ -304,85 +240,7 @@
         <w:rPr>
           <w:rFonts w:cstheme="minorHAnsi"/>
         </w:rPr>
-        <w:t xml:space="preserve">NYC is famous for its cuisine. </w:t>
-      </w:r>
-      <w:r>
-        <w:rPr>
-          <w:rFonts w:cstheme="minorHAnsi"/>
-        </w:rPr>
-        <w:t>Its cuisine reflects the city's immigrant background, with a diverse range of different cuisines.</w:t>
-      </w:r>
-      <w:r>
-        <w:rPr>
-          <w:rFonts w:cstheme="minorHAnsi"/>
-        </w:rPr>
-        <w:t xml:space="preserve"> Therefore, to survive in such a </w:t>
-      </w:r>
-      <w:r>
-        <w:rPr>
-          <w:rFonts w:cstheme="minorHAnsi"/>
-        </w:rPr>
-        <w:t>competitive market</w:t>
-      </w:r>
-      <w:r>
-        <w:rPr>
-          <w:rFonts w:cstheme="minorHAnsi"/>
-        </w:rPr>
-        <w:t xml:space="preserve"> choosing a correct location is very important. India</w:t>
-      </w:r>
-      <w:r>
-        <w:rPr>
-          <w:rFonts w:cstheme="minorHAnsi"/>
-        </w:rPr>
-        <w:t>n</w:t>
-      </w:r>
-      <w:r>
-        <w:rPr>
-          <w:rFonts w:cstheme="minorHAnsi"/>
-        </w:rPr>
-        <w:t xml:space="preserve"> food with </w:t>
-      </w:r>
-      <w:r>
-        <w:rPr>
-          <w:rFonts w:cstheme="minorHAnsi"/>
-        </w:rPr>
-        <w:t>has</w:t>
-      </w:r>
-      <w:r>
-        <w:rPr>
-          <w:rFonts w:cstheme="minorHAnsi"/>
-        </w:rPr>
-        <w:t xml:space="preserve"> received a lot of appreciation for its remarkable use of herbs and spices</w:t>
-      </w:r>
-      <w:r>
-        <w:rPr>
-          <w:rFonts w:cstheme="minorHAnsi"/>
-        </w:rPr>
-        <w:t xml:space="preserve">. </w:t>
-      </w:r>
-      <w:r>
-        <w:rPr>
-          <w:rFonts w:cstheme="minorHAnsi"/>
-        </w:rPr>
-        <w:t xml:space="preserve">The food is famous for its great variety of </w:t>
-      </w:r>
-      <w:r>
-        <w:rPr>
-          <w:rFonts w:cstheme="minorHAnsi"/>
-        </w:rPr>
-        <w:t xml:space="preserve">vegetarian </w:t>
-      </w:r>
-      <w:r>
-        <w:rPr>
-          <w:rFonts w:cstheme="minorHAnsi"/>
-        </w:rPr>
-        <w:t>dishes.</w:t>
-      </w:r>
-      <w:r>
-        <w:rPr>
-          <w:rFonts w:cstheme="minorHAnsi"/>
-        </w:rPr>
-        <w:t xml:space="preserve"> As a result, Indian </w:t>
+        <w:t xml:space="preserve">NYC is famous for its cuisine. Its cuisine reflects the city's immigrant background, with a diverse range of different cuisines. Therefore, to survive in such a competitive market choosing a correct location is very important. Indian food with has received a lot of appreciation for its remarkable use of herbs and spices. The food is famous for its great variety of vegetarian dishes. As a result, Indian </w:t>
       </w:r>
       <w:r>
         <w:rPr>
@@ -390,27 +248,13 @@
           <w:color w:val="24292E"/>
           <w:shd w:val="clear" w:color="auto" w:fill="FFFFFF"/>
         </w:rPr>
-        <w:t>restaurants </w:t>
-      </w:r>
-      <w:r>
-        <w:rPr>
-          <w:rFonts w:cstheme="minorHAnsi"/>
-          <w:color w:val="24292E"/>
-          <w:shd w:val="clear" w:color="auto" w:fill="FFFFFF"/>
-        </w:rPr>
-        <w:t>have gained</w:t>
-      </w:r>
-      <w:r>
-        <w:rPr>
-          <w:rFonts w:cstheme="minorHAnsi"/>
-        </w:rPr>
-        <w:t xml:space="preserve"> </w:t>
-      </w:r>
-      <w:r>
-        <w:rPr>
-          <w:rFonts w:cstheme="minorHAnsi"/>
-        </w:rPr>
-        <w:t>popularity all over US</w:t>
+        <w:t>restaurants have gained</w:t>
+      </w:r>
+      <w:r>
+        <w:rPr>
+          <w:rFonts w:cstheme="minorHAnsi"/>
+        </w:rPr>
+        <w:t xml:space="preserve"> popularity all over US</w:t>
       </w:r>
     </w:p>
     <w:p>
@@ -423,25 +267,7 @@
         <w:rPr>
           <w:rFonts w:cstheme="minorHAnsi"/>
         </w:rPr>
-        <w:t xml:space="preserve">In this project, I will investigate and identify the best potential neighborhoods for opening a new </w:t>
-      </w:r>
-      <w:r>
-        <w:rPr>
-          <w:rFonts w:cstheme="minorHAnsi"/>
-        </w:rPr>
-        <w:t xml:space="preserve">Indian </w:t>
-      </w:r>
-      <w:r>
-        <w:rPr>
-          <w:rFonts w:cstheme="minorHAnsi"/>
-        </w:rPr>
-        <w:t>restaurant</w:t>
-      </w:r>
-      <w:r>
-        <w:rPr>
-          <w:rFonts w:cstheme="minorHAnsi"/>
-        </w:rPr>
-        <w:t xml:space="preserve"> in NYC.</w:t>
+        <w:t>In this project, I will investigate and identify the best potential neighborhoods for opening a new Indian restaurant in NYC.</w:t>
       </w:r>
     </w:p>
     <w:p>
@@ -449,8 +275,9 @@
         <w:pStyle w:val="ListParagraph"/>
         <w:numPr>
           <w:ilvl w:val="0"/>
-          <w:numId w:val="4"/>
+          <w:numId w:val="7"/>
         </w:numPr>
+        <w:spacing w:line="256" w:lineRule="auto"/>
         <w:rPr>
           <w:rFonts w:cstheme="minorHAnsi"/>
           <w:b/>
@@ -468,34 +295,16 @@
     </w:p>
     <w:p>
       <w:r>
-        <w:t>This project will provide data-based evidence for anyone interested in opening a</w:t>
-      </w:r>
-      <w:r>
-        <w:t>n Indian</w:t>
-      </w:r>
-      <w:r>
-        <w:t xml:space="preserve"> restaurant in </w:t>
-      </w:r>
-      <w:r>
-        <w:t>New York City</w:t>
-      </w:r>
-      <w:r>
-        <w:t>,</w:t>
-      </w:r>
-      <w:r>
-        <w:t xml:space="preserve"> NY</w:t>
-      </w:r>
-      <w:r>
-        <w:t>.</w:t>
+        <w:t>This project will provide data-based evidence for anyone interested in opening an Indian restaurant in New York City, NY.</w:t>
       </w:r>
     </w:p>
     <w:p/>
     <w:p>
       <w:pPr>
-        <w:rPr>
-          <w:rStyle w:val="Strong"/>
-          <w:rFonts w:cstheme="minorHAnsi"/>
-          <w:color w:val="1F1F1F"/>
+        <w:pStyle w:val="Heading1"/>
+        <w:rPr>
+          <w:rFonts w:asciiTheme="minorHAnsi" w:eastAsiaTheme="minorHAnsi" w:hAnsiTheme="minorHAnsi" w:cstheme="minorHAnsi"/>
+          <w:color w:val="auto"/>
           <w:sz w:val="24"/>
           <w:szCs w:val="24"/>
           <w:shd w:val="clear" w:color="auto" w:fill="FFFFFF"/>
@@ -503,9 +312,17 @@
       </w:pPr>
       <w:r>
         <w:rPr>
-          <w:rStyle w:val="Strong"/>
-          <w:rFonts w:cstheme="minorHAnsi"/>
-          <w:color w:val="1F1F1F"/>
+          <w:rFonts w:asciiTheme="minorHAnsi" w:eastAsiaTheme="minorHAnsi" w:hAnsiTheme="minorHAnsi" w:cstheme="minorHAnsi"/>
+          <w:color w:val="auto"/>
+          <w:sz w:val="24"/>
+          <w:szCs w:val="24"/>
+        </w:rPr>
+        <w:t xml:space="preserve">2. </w:t>
+      </w:r>
+      <w:r>
+        <w:rPr>
+          <w:rFonts w:asciiTheme="minorHAnsi" w:eastAsiaTheme="minorHAnsi" w:hAnsiTheme="minorHAnsi" w:cstheme="minorHAnsi"/>
+          <w:color w:val="auto"/>
           <w:sz w:val="24"/>
           <w:szCs w:val="24"/>
           <w:shd w:val="clear" w:color="auto" w:fill="FFFFFF"/>
@@ -518,11 +335,11 @@
         <w:pStyle w:val="ListParagraph"/>
         <w:numPr>
           <w:ilvl w:val="0"/>
-          <w:numId w:val="4"/>
+          <w:numId w:val="7"/>
         </w:numPr>
+        <w:spacing w:line="256" w:lineRule="auto"/>
         <w:rPr>
           <w:rStyle w:val="Strong"/>
-          <w:rFonts w:cstheme="minorHAnsi"/>
           <w:b w:val="0"/>
           <w:bCs w:val="0"/>
         </w:rPr>
@@ -531,38 +348,27 @@
         <w:rPr>
           <w:rStyle w:val="Strong"/>
           <w:rFonts w:cstheme="minorHAnsi"/>
+        </w:rPr>
+        <w:t>Data Sources</w:t>
+      </w:r>
+    </w:p>
+    <w:p>
+      <w:pPr>
+        <w:rPr>
+          <w:rStyle w:val="Strong"/>
+          <w:rFonts w:cstheme="minorHAnsi"/>
           <w:b w:val="0"/>
           <w:bCs w:val="0"/>
         </w:rPr>
-        <w:t>Data Sources</w:t>
-      </w:r>
-    </w:p>
-    <w:p>
-      <w:pPr>
+      </w:pPr>
+      <w:r>
         <w:rPr>
           <w:rStyle w:val="Strong"/>
           <w:rFonts w:cstheme="minorHAnsi"/>
           <w:b w:val="0"/>
           <w:bCs w:val="0"/>
         </w:rPr>
-      </w:pPr>
-      <w:r>
-        <w:rPr>
-          <w:rStyle w:val="Strong"/>
-          <w:rFonts w:cstheme="minorHAnsi"/>
-          <w:b w:val="0"/>
-          <w:bCs w:val="0"/>
-        </w:rPr>
-        <w:t>The following datasets and information are considered for analysis to build a restaurant recommendation model</w:t>
-      </w:r>
-      <w:r>
-        <w:rPr>
-          <w:rStyle w:val="Strong"/>
-          <w:rFonts w:cstheme="minorHAnsi"/>
-          <w:b w:val="0"/>
-          <w:bCs w:val="0"/>
-        </w:rPr>
-        <w:t>.</w:t>
+        <w:t>The following datasets and information are considered for analysis to build a restaurant recommendation model.</w:t>
       </w:r>
     </w:p>
     <w:p>
@@ -570,65 +376,29 @@
         <w:pStyle w:val="ListParagraph"/>
         <w:numPr>
           <w:ilvl w:val="0"/>
-          <w:numId w:val="5"/>
+          <w:numId w:val="8"/>
         </w:numPr>
-        <w:rPr>
-          <w:rFonts w:cstheme="minorHAnsi"/>
-        </w:rPr>
-      </w:pPr>
-      <w:r>
-        <w:rPr>
-          <w:rFonts w:cstheme="minorHAnsi"/>
-          <w:color w:val="292929"/>
-          <w:spacing w:val="-1"/>
-          <w:shd w:val="clear" w:color="auto" w:fill="FFFFFF"/>
-        </w:rPr>
-        <w:t>Scrapped </w:t>
+        <w:spacing w:line="256" w:lineRule="auto"/>
+      </w:pPr>
+      <w:r>
+        <w:t>Get </w:t>
       </w:r>
       <w:r>
         <w:rPr>
           <w:rFonts w:eastAsia="Times New Roman" w:cstheme="minorHAnsi"/>
           <w:color w:val="000000"/>
         </w:rPr>
-        <w:t>Neighborhood data of NYC from</w:t>
-      </w:r>
-      <w:r>
-        <w:rPr>
-          <w:rFonts w:eastAsia="Times New Roman" w:cstheme="minorHAnsi"/>
-          <w:color w:val="000000"/>
-        </w:rPr>
-        <w:t xml:space="preserve"> </w:t>
-      </w:r>
-      <w:r>
-        <w:rPr>
-          <w:rFonts w:eastAsia="Times New Roman" w:cstheme="minorHAnsi"/>
-          <w:color w:val="000000"/>
-        </w:rPr>
-        <w:t>Wikipedia</w:t>
-      </w:r>
-      <w:r>
-        <w:rPr>
-          <w:rFonts w:eastAsia="Times New Roman" w:cstheme="minorHAnsi"/>
-          <w:color w:val="000000"/>
-        </w:rPr>
-        <w:t xml:space="preserve"> </w:t>
-      </w:r>
-      <w:r>
-        <w:rPr>
-          <w:rFonts w:eastAsia="Times New Roman" w:cstheme="minorHAnsi"/>
-          <w:color w:val="000000"/>
-        </w:rPr>
-        <w:t xml:space="preserve">using </w:t>
-      </w:r>
-      <w:proofErr w:type="spellStart"/>
-      <w:r>
-        <w:rPr>
-          <w:rFonts w:eastAsia="Times New Roman" w:cstheme="minorHAnsi"/>
-          <w:color w:val="000000"/>
-        </w:rPr>
-        <w:t>BeautifulSoup</w:t>
-      </w:r>
-      <w:proofErr w:type="spellEnd"/>
+        <w:t xml:space="preserve">Neighborhood data of NYC along with latitudes, and longitudes from </w:t>
+      </w:r>
+      <w:hyperlink r:id="rId6" w:history="1">
+        <w:r>
+          <w:rPr>
+            <w:rStyle w:val="Hyperlink"/>
+            <w:rFonts w:eastAsia="Times New Roman" w:cstheme="minorHAnsi"/>
+          </w:rPr>
+          <w:t>https://cocl.us/new_york_dataset</w:t>
+        </w:r>
+      </w:hyperlink>
       <w:r>
         <w:rPr>
           <w:rFonts w:eastAsia="Times New Roman" w:cstheme="minorHAnsi"/>
@@ -642,59 +412,21 @@
         <w:pStyle w:val="ListParagraph"/>
         <w:numPr>
           <w:ilvl w:val="0"/>
-          <w:numId w:val="5"/>
+          <w:numId w:val="8"/>
         </w:numPr>
+        <w:spacing w:line="256" w:lineRule="auto"/>
+        <w:rPr>
+          <w:rFonts w:cstheme="minorHAnsi"/>
+        </w:rPr>
+      </w:pPr>
+      <w:r>
         <w:rPr>
           <w:rStyle w:val="Strong"/>
           <w:rFonts w:cstheme="minorHAnsi"/>
           <w:b w:val="0"/>
           <w:bCs w:val="0"/>
         </w:rPr>
-      </w:pPr>
-      <w:r>
-        <w:rPr>
-          <w:rStyle w:val="Strong"/>
-          <w:rFonts w:cstheme="minorHAnsi"/>
-          <w:b w:val="0"/>
-          <w:bCs w:val="0"/>
-        </w:rPr>
-        <w:t xml:space="preserve">Geographical coordinates of the </w:t>
-      </w:r>
-      <w:r>
-        <w:rPr>
-          <w:rStyle w:val="Strong"/>
-          <w:rFonts w:cstheme="minorHAnsi"/>
-          <w:b w:val="0"/>
-          <w:bCs w:val="0"/>
-        </w:rPr>
-        <w:t>NYC neighborhoods</w:t>
-      </w:r>
-      <w:r>
-        <w:rPr>
-          <w:rStyle w:val="Strong"/>
-          <w:rFonts w:cstheme="minorHAnsi"/>
-          <w:b w:val="0"/>
-          <w:bCs w:val="0"/>
-        </w:rPr>
-        <w:t xml:space="preserve"> </w:t>
-      </w:r>
-      <w:r>
-        <w:rPr>
-          <w:rStyle w:val="Strong"/>
-          <w:rFonts w:cstheme="minorHAnsi"/>
-          <w:b w:val="0"/>
-          <w:bCs w:val="0"/>
-        </w:rPr>
-        <w:t xml:space="preserve">using </w:t>
-      </w:r>
-      <w:r>
-        <w:rPr>
-          <w:rStyle w:val="Strong"/>
-          <w:rFonts w:cstheme="minorHAnsi"/>
-          <w:b w:val="0"/>
-          <w:bCs w:val="0"/>
-        </w:rPr>
-        <w:t>Python Geocoder package.</w:t>
+        <w:t>Obtained geographical coordinates of the New York using Python Geocoder package.</w:t>
       </w:r>
     </w:p>
     <w:p>
@@ -702,8 +434,9 @@
         <w:pStyle w:val="ListParagraph"/>
         <w:numPr>
           <w:ilvl w:val="0"/>
-          <w:numId w:val="5"/>
+          <w:numId w:val="8"/>
         </w:numPr>
+        <w:spacing w:line="256" w:lineRule="auto"/>
         <w:rPr>
           <w:rFonts w:cstheme="minorHAnsi"/>
         </w:rPr>
@@ -738,56 +471,7 @@
         <w:rPr>
           <w:rFonts w:cstheme="minorHAnsi"/>
         </w:rPr>
-        <w:t> method to get the venues of</w:t>
-      </w:r>
-      <w:r>
-        <w:rPr>
-          <w:rFonts w:cstheme="minorHAnsi"/>
-        </w:rPr>
-        <w:t xml:space="preserve"> NYC </w:t>
-      </w:r>
-      <w:r>
-        <w:rPr>
-          <w:rFonts w:cstheme="minorHAnsi"/>
-        </w:rPr>
-        <w:t>neighborhoods</w:t>
-      </w:r>
-      <w:r>
-        <w:rPr>
-          <w:rFonts w:cstheme="minorHAnsi"/>
-        </w:rPr>
-        <w:t>.</w:t>
-      </w:r>
-    </w:p>
-    <w:p>
-      <w:pPr>
-        <w:pStyle w:val="ListParagraph"/>
-        <w:numPr>
-          <w:ilvl w:val="0"/>
-          <w:numId w:val="5"/>
-        </w:numPr>
-        <w:rPr>
-          <w:rStyle w:val="Strong"/>
-          <w:rFonts w:cstheme="minorHAnsi"/>
-          <w:b w:val="0"/>
-          <w:bCs w:val="0"/>
-        </w:rPr>
-      </w:pPr>
-      <w:r>
-        <w:rPr>
-          <w:rStyle w:val="Strong"/>
-          <w:rFonts w:cstheme="minorHAnsi"/>
-          <w:b w:val="0"/>
-          <w:bCs w:val="0"/>
-          <w:bdr w:val="none" w:sz="0" w:space="0" w:color="auto" w:frame="1"/>
-        </w:rPr>
-        <w:t xml:space="preserve">Foursquare API venues method </w:t>
-      </w:r>
-      <w:r>
-        <w:rPr>
-          <w:rFonts w:cstheme="minorHAnsi"/>
-        </w:rPr>
-        <w:t>to get ranks and likes of restaurants by given venue id</w:t>
+        <w:t> method to get the venues of NYC neighborhoods.</w:t>
       </w:r>
     </w:p>
     <w:sectPr>
@@ -1422,6 +1106,48 @@
   </w:num>
   <w:num w:numId="6">
     <w:abstractNumId w:val="2"/>
+  </w:num>
+  <w:num w:numId="7">
+    <w:abstractNumId w:val="5"/>
+    <w:lvlOverride w:ilvl="0"/>
+    <w:lvlOverride w:ilvl="1"/>
+    <w:lvlOverride w:ilvl="2"/>
+    <w:lvlOverride w:ilvl="3"/>
+    <w:lvlOverride w:ilvl="4"/>
+    <w:lvlOverride w:ilvl="5"/>
+    <w:lvlOverride w:ilvl="6"/>
+    <w:lvlOverride w:ilvl="7"/>
+    <w:lvlOverride w:ilvl="8"/>
+  </w:num>
+  <w:num w:numId="8">
+    <w:abstractNumId w:val="4"/>
+    <w:lvlOverride w:ilvl="0">
+      <w:startOverride w:val="1"/>
+    </w:lvlOverride>
+    <w:lvlOverride w:ilvl="1">
+      <w:startOverride w:val="1"/>
+    </w:lvlOverride>
+    <w:lvlOverride w:ilvl="2">
+      <w:startOverride w:val="1"/>
+    </w:lvlOverride>
+    <w:lvlOverride w:ilvl="3">
+      <w:startOverride w:val="1"/>
+    </w:lvlOverride>
+    <w:lvlOverride w:ilvl="4">
+      <w:startOverride w:val="1"/>
+    </w:lvlOverride>
+    <w:lvlOverride w:ilvl="5">
+      <w:startOverride w:val="1"/>
+    </w:lvlOverride>
+    <w:lvlOverride w:ilvl="6">
+      <w:startOverride w:val="1"/>
+    </w:lvlOverride>
+    <w:lvlOverride w:ilvl="7">
+      <w:startOverride w:val="1"/>
+    </w:lvlOverride>
+    <w:lvlOverride w:ilvl="8">
+      <w:startOverride w:val="1"/>
+    </w:lvlOverride>
   </w:num>
 </w:numbering>
 </file>
@@ -1549,6 +1275,7 @@
     <w:lsdException w:name="HTML Sample" w:semiHidden="1" w:unhideWhenUsed="1"/>
     <w:lsdException w:name="HTML Typewriter" w:semiHidden="1" w:unhideWhenUsed="1"/>
     <w:lsdException w:name="HTML Variable" w:semiHidden="1" w:unhideWhenUsed="1"/>
+    <w:lsdException w:name="Normal Table" w:semiHidden="1" w:unhideWhenUsed="1"/>
     <w:lsdException w:name="annotation subject" w:semiHidden="1" w:unhideWhenUsed="1"/>
     <w:lsdException w:name="No List" w:semiHidden="1" w:unhideWhenUsed="1"/>
     <w:lsdException w:name="Outline List 1" w:semiHidden="1" w:unhideWhenUsed="1"/>
@@ -1595,8 +1322,10 @@
     <w:lsdException w:name="Table Subtle 2" w:semiHidden="1" w:unhideWhenUsed="1"/>
     <w:lsdException w:name="Table Web 1" w:semiHidden="1" w:unhideWhenUsed="1"/>
     <w:lsdException w:name="Table Web 2" w:semiHidden="1" w:unhideWhenUsed="1"/>
+    <w:lsdException w:name="Table Web 3" w:semiHidden="1" w:unhideWhenUsed="1"/>
     <w:lsdException w:name="Balloon Text" w:semiHidden="1" w:unhideWhenUsed="1"/>
     <w:lsdException w:name="Table Grid" w:uiPriority="39"/>
+    <w:lsdException w:name="Table Theme" w:semiHidden="1" w:unhideWhenUsed="1"/>
     <w:lsdException w:name="Placeholder Text" w:semiHidden="1"/>
     <w:lsdException w:name="No Spacing" w:uiPriority="1" w:qFormat="1"/>
     <w:lsdException w:name="Light Shading" w:uiPriority="60"/>
@@ -1822,6 +1551,27 @@
     <w:name w:val="Normal"/>
     <w:qFormat/>
   </w:style>
+  <w:style w:type="paragraph" w:styleId="Heading1">
+    <w:name w:val="heading 1"/>
+    <w:basedOn w:val="Normal"/>
+    <w:next w:val="Normal"/>
+    <w:link w:val="Heading1Char"/>
+    <w:uiPriority w:val="9"/>
+    <w:qFormat/>
+    <w:rsid w:val="00417756"/>
+    <w:pPr>
+      <w:spacing w:before="300" w:after="40" w:line="240" w:lineRule="auto"/>
+      <w:outlineLvl w:val="0"/>
+    </w:pPr>
+    <w:rPr>
+      <w:rFonts w:asciiTheme="majorHAnsi" w:eastAsia="Times New Roman" w:hAnsiTheme="majorHAnsi" w:cs="Times New Roman"/>
+      <w:b/>
+      <w:color w:val="2F5496" w:themeColor="accent1" w:themeShade="BF"/>
+      <w:spacing w:val="20"/>
+      <w:sz w:val="28"/>
+      <w:szCs w:val="32"/>
+    </w:rPr>
+  </w:style>
   <w:style w:type="character" w:default="1" w:styleId="DefaultParagraphFont">
     <w:name w:val="Default Paragraph Font"/>
     <w:uiPriority w:val="1"/>
@@ -1869,6 +1619,44 @@
     <w:rPr>
       <w:b/>
       <w:bCs/>
+    </w:rPr>
+  </w:style>
+  <w:style w:type="character" w:styleId="Hyperlink">
+    <w:name w:val="Hyperlink"/>
+    <w:basedOn w:val="DefaultParagraphFont"/>
+    <w:uiPriority w:val="99"/>
+    <w:unhideWhenUsed/>
+    <w:rsid w:val="00C42A53"/>
+    <w:rPr>
+      <w:color w:val="0563C1" w:themeColor="hyperlink"/>
+      <w:u w:val="single"/>
+    </w:rPr>
+  </w:style>
+  <w:style w:type="character" w:styleId="UnresolvedMention">
+    <w:name w:val="Unresolved Mention"/>
+    <w:basedOn w:val="DefaultParagraphFont"/>
+    <w:uiPriority w:val="99"/>
+    <w:semiHidden/>
+    <w:unhideWhenUsed/>
+    <w:rsid w:val="00C42A53"/>
+    <w:rPr>
+      <w:color w:val="605E5C"/>
+      <w:shd w:val="clear" w:color="auto" w:fill="E1DFDD"/>
+    </w:rPr>
+  </w:style>
+  <w:style w:type="character" w:customStyle="1" w:styleId="Heading1Char">
+    <w:name w:val="Heading 1 Char"/>
+    <w:basedOn w:val="DefaultParagraphFont"/>
+    <w:link w:val="Heading1"/>
+    <w:uiPriority w:val="9"/>
+    <w:rsid w:val="00417756"/>
+    <w:rPr>
+      <w:rFonts w:asciiTheme="majorHAnsi" w:eastAsia="Times New Roman" w:hAnsiTheme="majorHAnsi" w:cs="Times New Roman"/>
+      <w:b/>
+      <w:color w:val="2F5496" w:themeColor="accent1" w:themeShade="BF"/>
+      <w:spacing w:val="20"/>
+      <w:sz w:val="28"/>
+      <w:szCs w:val="32"/>
     </w:rPr>
   </w:style>
 </w:styles>

</xml_diff>